<commit_message>
working on deploying face to heroku
</commit_message>
<xml_diff>
--- a/JobSearch/resume/resume.docx
+++ b/JobSearch/resume/resume.docx
@@ -84,33 +84,49 @@
                 <w:tab w:val="right" w:pos="9540"/>
               </w:tabs>
             </w:pPr>
+            <w:proofErr w:type="spellStart"/>
+            <w:proofErr w:type="gramStart"/>
             <w:r>
               <w:t>jQuery</w:t>
             </w:r>
-          </w:p>
-          <w:p>
-            <w:pPr>
-              <w:pStyle w:val="ResumeBody"/>
-              <w:framePr w:hSpace="0" w:wrap="auto" w:vAnchor="margin" w:yAlign="inline"/>
-              <w:tabs>
-                <w:tab w:val="right" w:pos="9540"/>
-              </w:tabs>
-            </w:pPr>
-            <w:r>
-              <w:t>jQuery UI</w:t>
-            </w:r>
-          </w:p>
-          <w:p>
-            <w:pPr>
-              <w:pStyle w:val="ResumeBody"/>
-              <w:framePr w:hSpace="0" w:wrap="auto" w:vAnchor="margin" w:yAlign="inline"/>
-              <w:tabs>
-                <w:tab w:val="right" w:pos="9540"/>
-              </w:tabs>
-            </w:pPr>
-            <w:r>
-              <w:t>HTTP Request/Repsonse</w:t>
-            </w:r>
+            <w:proofErr w:type="spellEnd"/>
+            <w:proofErr w:type="gramEnd"/>
+          </w:p>
+          <w:p>
+            <w:pPr>
+              <w:pStyle w:val="ResumeBody"/>
+              <w:framePr w:hSpace="0" w:wrap="auto" w:vAnchor="margin" w:yAlign="inline"/>
+              <w:tabs>
+                <w:tab w:val="right" w:pos="9540"/>
+              </w:tabs>
+            </w:pPr>
+            <w:proofErr w:type="spellStart"/>
+            <w:proofErr w:type="gramStart"/>
+            <w:r>
+              <w:t>jQuery</w:t>
+            </w:r>
+            <w:proofErr w:type="spellEnd"/>
+            <w:proofErr w:type="gramEnd"/>
+            <w:r>
+              <w:t xml:space="preserve"> UI</w:t>
+            </w:r>
+          </w:p>
+          <w:p>
+            <w:pPr>
+              <w:pStyle w:val="ResumeBody"/>
+              <w:framePr w:hSpace="0" w:wrap="auto" w:vAnchor="margin" w:yAlign="inline"/>
+              <w:tabs>
+                <w:tab w:val="right" w:pos="9540"/>
+              </w:tabs>
+            </w:pPr>
+            <w:r>
+              <w:t>HTTP Request/</w:t>
+            </w:r>
+            <w:proofErr w:type="spellStart"/>
+            <w:r>
+              <w:t>Repsonse</w:t>
+            </w:r>
+            <w:proofErr w:type="spellEnd"/>
           </w:p>
           <w:p>
             <w:pPr>
@@ -234,32 +250,63 @@
               </w:tabs>
             </w:pPr>
             <w:r>
-              <w:t>SQL (MySQL, SQLite)</w:t>
-            </w:r>
-          </w:p>
-          <w:p>
-            <w:pPr>
-              <w:pStyle w:val="ResumeBody"/>
-              <w:framePr w:hSpace="0" w:wrap="auto" w:vAnchor="margin" w:yAlign="inline"/>
-              <w:tabs>
-                <w:tab w:val="right" w:pos="9540"/>
-              </w:tabs>
-            </w:pPr>
-            <w:r>
-              <w:t>NoSQL (MongoDB)</w:t>
-            </w:r>
-          </w:p>
-          <w:p>
-            <w:pPr>
-              <w:pStyle w:val="ResumeBody"/>
-              <w:framePr w:hSpace="0" w:wrap="auto" w:vAnchor="margin" w:yAlign="inline"/>
-              <w:tabs>
-                <w:tab w:val="right" w:pos="9540"/>
-              </w:tabs>
-            </w:pPr>
+              <w:t>SQL (</w:t>
+            </w:r>
+            <w:proofErr w:type="spellStart"/>
+            <w:r>
+              <w:t>MySQL</w:t>
+            </w:r>
+            <w:proofErr w:type="spellEnd"/>
+            <w:r>
+              <w:t xml:space="preserve">, </w:t>
+            </w:r>
+            <w:proofErr w:type="spellStart"/>
+            <w:r>
+              <w:t>SQLite</w:t>
+            </w:r>
+            <w:proofErr w:type="spellEnd"/>
+            <w:r>
+              <w:t>)</w:t>
+            </w:r>
+          </w:p>
+          <w:p>
+            <w:pPr>
+              <w:pStyle w:val="ResumeBody"/>
+              <w:framePr w:hSpace="0" w:wrap="auto" w:vAnchor="margin" w:yAlign="inline"/>
+              <w:tabs>
+                <w:tab w:val="right" w:pos="9540"/>
+              </w:tabs>
+            </w:pPr>
+            <w:proofErr w:type="spellStart"/>
+            <w:r>
+              <w:t>NoSQL</w:t>
+            </w:r>
+            <w:proofErr w:type="spellEnd"/>
+            <w:r>
+              <w:t xml:space="preserve"> (</w:t>
+            </w:r>
+            <w:proofErr w:type="spellStart"/>
+            <w:r>
+              <w:t>MongoDB</w:t>
+            </w:r>
+            <w:proofErr w:type="spellEnd"/>
+            <w:r>
+              <w:t>)</w:t>
+            </w:r>
+          </w:p>
+          <w:p>
+            <w:pPr>
+              <w:pStyle w:val="ResumeBody"/>
+              <w:framePr w:hSpace="0" w:wrap="auto" w:vAnchor="margin" w:yAlign="inline"/>
+              <w:tabs>
+                <w:tab w:val="right" w:pos="9540"/>
+              </w:tabs>
+            </w:pPr>
+            <w:proofErr w:type="spellStart"/>
             <w:r>
               <w:t>Mongoose.js</w:t>
             </w:r>
+            <w:proofErr w:type="spellEnd"/>
           </w:p>
           <w:p>
             <w:pPr>
@@ -304,9 +351,11 @@
                 <w:tab w:val="right" w:pos="9540"/>
               </w:tabs>
             </w:pPr>
+            <w:proofErr w:type="spellStart"/>
             <w:r>
               <w:t>Node.js</w:t>
             </w:r>
+            <w:proofErr w:type="spellEnd"/>
           </w:p>
           <w:p>
             <w:pPr>
@@ -339,21 +388,28 @@
                 <w:tab w:val="right" w:pos="9540"/>
               </w:tabs>
             </w:pPr>
+            <w:proofErr w:type="spellStart"/>
             <w:r>
               <w:t>Django</w:t>
             </w:r>
-          </w:p>
-          <w:p>
-            <w:pPr>
-              <w:pStyle w:val="ResumeBody"/>
-              <w:framePr w:hSpace="0" w:wrap="auto" w:vAnchor="margin" w:yAlign="inline"/>
-              <w:tabs>
-                <w:tab w:val="right" w:pos="9540"/>
-              </w:tabs>
-            </w:pPr>
-            <w:r>
-              <w:t>Express/Socket.io</w:t>
-            </w:r>
+            <w:proofErr w:type="spellEnd"/>
+          </w:p>
+          <w:p>
+            <w:pPr>
+              <w:pStyle w:val="ResumeBody"/>
+              <w:framePr w:hSpace="0" w:wrap="auto" w:vAnchor="margin" w:yAlign="inline"/>
+              <w:tabs>
+                <w:tab w:val="right" w:pos="9540"/>
+              </w:tabs>
+            </w:pPr>
+            <w:r>
+              <w:t>Express/</w:t>
+            </w:r>
+            <w:proofErr w:type="spellStart"/>
+            <w:r>
+              <w:t>Socket.io</w:t>
+            </w:r>
+            <w:proofErr w:type="spellEnd"/>
           </w:p>
           <w:p>
             <w:pPr>
@@ -379,19 +435,35 @@
               <w:t>Cor</w:t>
             </w:r>
             <w:r>
-              <w:t>e Data (iOS)</w:t>
-            </w:r>
-          </w:p>
-          <w:p>
-            <w:pPr>
-              <w:pStyle w:val="ResumeBody"/>
-              <w:framePr w:hSpace="0" w:wrap="auto" w:vAnchor="margin" w:yAlign="inline"/>
-              <w:tabs>
-                <w:tab w:val="right" w:pos="9540"/>
-              </w:tabs>
-            </w:pPr>
-            <w:r>
-              <w:t>Core Location (iOS)</w:t>
+              <w:t>e Data (</w:t>
+            </w:r>
+            <w:proofErr w:type="spellStart"/>
+            <w:r>
+              <w:t>iOS</w:t>
+            </w:r>
+            <w:proofErr w:type="spellEnd"/>
+            <w:r>
+              <w:t>)</w:t>
+            </w:r>
+          </w:p>
+          <w:p>
+            <w:pPr>
+              <w:pStyle w:val="ResumeBody"/>
+              <w:framePr w:hSpace="0" w:wrap="auto" w:vAnchor="margin" w:yAlign="inline"/>
+              <w:tabs>
+                <w:tab w:val="right" w:pos="9540"/>
+              </w:tabs>
+            </w:pPr>
+            <w:r>
+              <w:t>Core Location (</w:t>
+            </w:r>
+            <w:proofErr w:type="spellStart"/>
+            <w:r>
+              <w:t>iOS</w:t>
+            </w:r>
+            <w:proofErr w:type="spellEnd"/>
+            <w:r>
+              <w:t>)</w:t>
             </w:r>
           </w:p>
           <w:p>
@@ -437,21 +509,25 @@
                 <w:tab w:val="right" w:pos="9540"/>
               </w:tabs>
             </w:pPr>
+            <w:proofErr w:type="spellStart"/>
             <w:r>
               <w:t>Git</w:t>
             </w:r>
-          </w:p>
-          <w:p>
-            <w:pPr>
-              <w:pStyle w:val="ResumeBody"/>
-              <w:framePr w:hSpace="0" w:wrap="auto" w:vAnchor="margin" w:yAlign="inline"/>
-              <w:tabs>
-                <w:tab w:val="right" w:pos="9540"/>
-              </w:tabs>
-            </w:pPr>
+            <w:proofErr w:type="spellEnd"/>
+          </w:p>
+          <w:p>
+            <w:pPr>
+              <w:pStyle w:val="ResumeBody"/>
+              <w:framePr w:hSpace="0" w:wrap="auto" w:vAnchor="margin" w:yAlign="inline"/>
+              <w:tabs>
+                <w:tab w:val="right" w:pos="9540"/>
+              </w:tabs>
+            </w:pPr>
+            <w:proofErr w:type="spellStart"/>
             <w:r>
               <w:t>Github</w:t>
             </w:r>
+            <w:proofErr w:type="spellEnd"/>
           </w:p>
           <w:p>
             <w:pPr>
@@ -475,8 +551,13 @@
             <w:r>
               <w:t>JS/</w:t>
             </w:r>
-            <w:r>
-              <w:t xml:space="preserve">jQuery </w:t>
+            <w:proofErr w:type="spellStart"/>
+            <w:r>
+              <w:t>jQuery</w:t>
+            </w:r>
+            <w:proofErr w:type="spellEnd"/>
+            <w:r>
+              <w:t xml:space="preserve"> </w:t>
             </w:r>
             <w:r>
               <w:t>Libraries</w:t>
@@ -494,6 +575,7 @@
                 <w:sz w:val="16"/>
               </w:rPr>
             </w:pPr>
+            <w:proofErr w:type="spellStart"/>
             <w:r>
               <w:rPr>
                 <w:b w:val="0"/>
@@ -501,6 +583,7 @@
               </w:rPr>
               <w:t>Highcharts</w:t>
             </w:r>
+            <w:proofErr w:type="spellEnd"/>
           </w:p>
           <w:p>
             <w:pPr>
@@ -514,6 +597,8 @@
                 <w:sz w:val="16"/>
               </w:rPr>
             </w:pPr>
+            <w:proofErr w:type="spellStart"/>
+            <w:proofErr w:type="gramStart"/>
             <w:r>
               <w:rPr>
                 <w:b w:val="0"/>
@@ -521,6 +606,8 @@
               </w:rPr>
               <w:t>tablesorter</w:t>
             </w:r>
+            <w:proofErr w:type="spellEnd"/>
+            <w:proofErr w:type="gramEnd"/>
           </w:p>
           <w:p>
             <w:pPr>
@@ -533,63 +620,64 @@
                 <w:sz w:val="16"/>
               </w:rPr>
             </w:pPr>
+            <w:proofErr w:type="gramStart"/>
             <w:r>
               <w:rPr>
                 <w:rFonts w:ascii="Century Gothic" w:hAnsi="Century Gothic"/>
                 <w:sz w:val="16"/>
               </w:rPr>
-              <w:t>fancy input</w:t>
-            </w:r>
-          </w:p>
-          <w:p>
-            <w:pPr>
-              <w:tabs>
-                <w:tab w:val="left" w:pos="2700"/>
-                <w:tab w:val="right" w:pos="9540"/>
-              </w:tabs>
+              <w:t>fancy</w:t>
+            </w:r>
+            <w:proofErr w:type="gramEnd"/>
+            <w:r>
               <w:rPr>
                 <w:rFonts w:ascii="Century Gothic" w:hAnsi="Century Gothic"/>
                 <w:sz w:val="16"/>
               </w:rPr>
-            </w:pPr>
-            <w:r>
+              <w:t xml:space="preserve"> input</w:t>
+            </w:r>
+          </w:p>
+          <w:p>
+            <w:pPr>
+              <w:tabs>
+                <w:tab w:val="left" w:pos="2700"/>
+                <w:tab w:val="right" w:pos="9540"/>
+              </w:tabs>
               <w:rPr>
                 <w:rFonts w:ascii="Century Gothic" w:hAnsi="Century Gothic"/>
                 <w:sz w:val="16"/>
               </w:rPr>
-              <w:t>Arctext.js</w:t>
-            </w:r>
-          </w:p>
-          <w:p>
-            <w:pPr>
-              <w:tabs>
-                <w:tab w:val="left" w:pos="2700"/>
-                <w:tab w:val="right" w:pos="9540"/>
-              </w:tabs>
+            </w:pPr>
+            <w:proofErr w:type="spellStart"/>
+            <w:r>
               <w:rPr>
                 <w:rFonts w:ascii="Century Gothic" w:hAnsi="Century Gothic"/>
                 <w:sz w:val="16"/>
               </w:rPr>
-            </w:pPr>
-            <w:r>
+              <w:t>Arctext.js</w:t>
+            </w:r>
+            <w:proofErr w:type="spellEnd"/>
+          </w:p>
+          <w:p>
+            <w:pPr>
+              <w:tabs>
+                <w:tab w:val="left" w:pos="2700"/>
+                <w:tab w:val="right" w:pos="9540"/>
+              </w:tabs>
               <w:rPr>
                 <w:rFonts w:ascii="Century Gothic" w:hAnsi="Century Gothic"/>
                 <w:sz w:val="16"/>
               </w:rPr>
-              <w:t>Complexify.js</w:t>
-            </w:r>
-          </w:p>
-          <w:p>
-            <w:pPr>
-              <w:tabs>
-                <w:tab w:val="left" w:pos="2700"/>
-                <w:tab w:val="right" w:pos="9540"/>
-              </w:tabs>
+            </w:pPr>
+            <w:proofErr w:type="spellStart"/>
+            <w:r>
               <w:rPr>
                 <w:rFonts w:ascii="Century Gothic" w:hAnsi="Century Gothic"/>
                 <w:sz w:val="16"/>
               </w:rPr>
-            </w:pPr>
+              <w:t>Complexify.js</w:t>
+            </w:r>
+            <w:proofErr w:type="spellEnd"/>
           </w:p>
           <w:p>
             <w:pPr>
@@ -605,6 +693,18 @@
           </w:p>
           <w:p>
             <w:pPr>
+              <w:tabs>
+                <w:tab w:val="left" w:pos="2700"/>
+                <w:tab w:val="right" w:pos="9540"/>
+              </w:tabs>
+              <w:rPr>
+                <w:rFonts w:ascii="Century Gothic" w:hAnsi="Century Gothic"/>
+                <w:sz w:val="16"/>
+              </w:rPr>
+            </w:pPr>
+          </w:p>
+          <w:p>
+            <w:pPr>
               <w:pStyle w:val="SubSectionTitles"/>
               <w:framePr w:hSpace="0" w:wrap="auto" w:vAnchor="margin" w:yAlign="inline"/>
               <w:tabs>
@@ -650,8 +750,13 @@
                 <w:tab w:val="right" w:pos="9540"/>
               </w:tabs>
             </w:pPr>
-            <w:r>
-              <w:t>RESTful Architecture</w:t>
+            <w:proofErr w:type="spellStart"/>
+            <w:r>
+              <w:t>RESTful</w:t>
+            </w:r>
+            <w:proofErr w:type="spellEnd"/>
+            <w:r>
+              <w:t xml:space="preserve"> Architecture</w:t>
             </w:r>
           </w:p>
         </w:tc>
@@ -707,7 +812,7 @@
               </w:tabs>
             </w:pPr>
             <w:r>
-              <w:t>Talented, fresh web developer looking to make significant and meaningful contributions in the tech field.  Over 1450 hours of experience in the past 9 months developing a strong working knowledge of ubiquitous programming languages, methodologies, and frameworks.  Strongly self-motivated and</w:t>
+              <w:t>Talented, fresh web developer looking to make significant and meaningful contributions in the tech field.  Over 1450 hours of experience developing a strong working knowledge of ubiquitous programming languages, methodologies, and frameworks.  Strongly self-motivated and</w:t>
             </w:r>
             <w:r>
               <w:t xml:space="preserve"> a</w:t>
@@ -715,6 +820,9 @@
             <w:r>
               <w:t xml:space="preserve"> highly persistent work ethic with a positive attitude.</w:t>
             </w:r>
+            <w:r>
+              <w:t xml:space="preserve"> Proven ability to pick up new concepts and technologies quickly.</w:t>
+            </w:r>
           </w:p>
           <w:p>
             <w:pPr>
@@ -1004,11 +1112,19 @@
                 <w:rStyle w:val="ResumeDate"/>
               </w:rPr>
             </w:pPr>
+            <w:proofErr w:type="spellStart"/>
             <w:r>
               <w:rPr>
                 <w:b/>
               </w:rPr>
-              <w:t>Etkin Lab</w:t>
+              <w:t>Etkin</w:t>
+            </w:r>
+            <w:proofErr w:type="spellEnd"/>
+            <w:r>
+              <w:rPr>
+                <w:b/>
+              </w:rPr>
+              <w:t xml:space="preserve"> Lab</w:t>
             </w:r>
             <w:r>
               <w:rPr>
@@ -1130,7 +1246,14 @@
               <w:rPr>
                 <w:rStyle w:val="ResumeBold"/>
               </w:rPr>
-              <w:t>User Dashboard (akashj.pythonanywhere.com)</w:t>
+              <w:t>User Dashboard (akashj.pythonanywhere.com</w:t>
+            </w:r>
+            <w:proofErr w:type="gramStart"/>
+            <w:r>
+              <w:rPr>
+                <w:rStyle w:val="ResumeBold"/>
+              </w:rPr>
+              <w:t>)</w:t>
             </w:r>
             <w:r>
               <w:t xml:space="preserve"> </w:t>
@@ -1139,10 +1262,22 @@
               <w:t xml:space="preserve"> </w:t>
             </w:r>
             <w:r>
-              <w:t xml:space="preserve">Web app </w:t>
-            </w:r>
-            <w:r>
-              <w:t>allowing users to login/register, manage other users, post messages and comments on each other’s walls (similar to Facebook), and edit their personal information.  Includes full-fledged login/registration functionality including back-end validations.  Utilizes knowledge of MTV architecture and password encryption.</w:t>
+              <w:t>Web</w:t>
+            </w:r>
+            <w:proofErr w:type="gramEnd"/>
+            <w:r>
+              <w:t xml:space="preserve"> app </w:t>
+            </w:r>
+            <w:r>
+              <w:t xml:space="preserve">allowing users to login/register, manage other users, post messages and comments on each other’s walls (similar to </w:t>
+            </w:r>
+            <w:proofErr w:type="spellStart"/>
+            <w:r>
+              <w:t>Facebook</w:t>
+            </w:r>
+            <w:proofErr w:type="spellEnd"/>
+            <w:r>
+              <w:t>), and edit their personal information.  Includes full-fledged login/registration functionality including back-end validations.  Utilizes knowledge of MTV architecture and password encryption.</w:t>
             </w:r>
           </w:p>
           <w:p>
@@ -1166,8 +1301,23 @@
               <w:rPr>
                 <w:rStyle w:val="ResumeDate"/>
               </w:rPr>
-              <w:t xml:space="preserve">Python, Django, </w:t>
-            </w:r>
+              <w:t xml:space="preserve">Python, </w:t>
+            </w:r>
+            <w:proofErr w:type="spellStart"/>
+            <w:r>
+              <w:rPr>
+                <w:rStyle w:val="ResumeDate"/>
+              </w:rPr>
+              <w:t>Django</w:t>
+            </w:r>
+            <w:proofErr w:type="spellEnd"/>
+            <w:r>
+              <w:rPr>
+                <w:rStyle w:val="ResumeDate"/>
+              </w:rPr>
+              <w:t xml:space="preserve">, </w:t>
+            </w:r>
+            <w:proofErr w:type="spellStart"/>
             <w:r>
               <w:rPr>
                 <w:rStyle w:val="ResumeDate"/>
@@ -1180,6 +1330,7 @@
               </w:rPr>
               <w:t>ite</w:t>
             </w:r>
+            <w:proofErr w:type="spellEnd"/>
             <w:r>
               <w:rPr>
                 <w:rStyle w:val="ResumeDate"/>
@@ -1190,14 +1341,28 @@
               <w:rPr>
                 <w:rStyle w:val="ResumeDate"/>
               </w:rPr>
-              <w:t xml:space="preserve"> jQuery,</w:t>
-            </w:r>
-            <w:r>
-              <w:rPr>
-                <w:rStyle w:val="ResumeDate"/>
-              </w:rPr>
               <w:t xml:space="preserve"> </w:t>
             </w:r>
+            <w:proofErr w:type="spellStart"/>
+            <w:r>
+              <w:rPr>
+                <w:rStyle w:val="ResumeDate"/>
+              </w:rPr>
+              <w:t>jQuery</w:t>
+            </w:r>
+            <w:proofErr w:type="spellEnd"/>
+            <w:r>
+              <w:rPr>
+                <w:rStyle w:val="ResumeDate"/>
+              </w:rPr>
+              <w:t>,</w:t>
+            </w:r>
+            <w:r>
+              <w:rPr>
+                <w:rStyle w:val="ResumeDate"/>
+              </w:rPr>
+              <w:t xml:space="preserve"> </w:t>
+            </w:r>
             <w:r>
               <w:rPr>
                 <w:rStyle w:val="ResumeDate"/>
@@ -1250,7 +1415,15 @@
               <w:t xml:space="preserve"> </w:t>
             </w:r>
             <w:r>
-              <w:t>A game designed entirely using HTML, CSS, and JavaScript.  Features include the ability to move the hero, collision detection, and an audible explosive sound when a bullet hits the target.  Built starting with an open-source project template on GitHub.</w:t>
+              <w:t xml:space="preserve">A game designed entirely using HTML, CSS, and JavaScript.  Features include the ability to move the hero, collision detection, and an audible explosive sound when a bullet hits the target.  Built starting with an open-source project template on </w:t>
+            </w:r>
+            <w:proofErr w:type="spellStart"/>
+            <w:r>
+              <w:t>GitHub</w:t>
+            </w:r>
+            <w:proofErr w:type="spellEnd"/>
+            <w:r>
+              <w:t>.</w:t>
             </w:r>
           </w:p>
           <w:p>
@@ -1313,7 +1486,14 @@
               <w:rPr>
                 <w:rStyle w:val="ResumeBold"/>
               </w:rPr>
-              <w:t xml:space="preserve"> (ajag408.github.io/pacman)</w:t>
+              <w:t xml:space="preserve"> (ajag408.github.io/pacman</w:t>
+            </w:r>
+            <w:proofErr w:type="gramStart"/>
+            <w:r>
+              <w:rPr>
+                <w:rStyle w:val="ResumeBold"/>
+              </w:rPr>
+              <w:t>)</w:t>
             </w:r>
             <w:r>
               <w:rPr>
@@ -1325,7 +1505,11 @@
               <w:t xml:space="preserve"> </w:t>
             </w:r>
             <w:r>
-              <w:t>A simple renditi</w:t>
+              <w:t>A</w:t>
+            </w:r>
+            <w:proofErr w:type="gramEnd"/>
+            <w:r>
+              <w:t xml:space="preserve"> simple renditi</w:t>
             </w:r>
             <w:r>
               <w:t>on of the popular game Pac-Man</w:t>
@@ -1452,20 +1636,41 @@
                       <w:rStyle w:val="YourName"/>
                     </w:rPr>
                   </w:pPr>
+                  <w:proofErr w:type="spellStart"/>
                   <w:r>
                     <w:rPr>
                       <w:rStyle w:val="YourName"/>
                     </w:rPr>
-                    <w:t>Akash Jagannathan</w:t>
+                    <w:t>Akash</w:t>
                   </w:r>
+                  <w:proofErr w:type="spellEnd"/>
+                  <w:r>
+                    <w:rPr>
+                      <w:rStyle w:val="YourName"/>
+                    </w:rPr>
+                    <w:t xml:space="preserve"> </w:t>
+                  </w:r>
+                  <w:proofErr w:type="spellStart"/>
+                  <w:r>
+                    <w:rPr>
+                      <w:rStyle w:val="YourName"/>
+                    </w:rPr>
+                    <w:t>Jagannathan</w:t>
+                  </w:r>
+                  <w:proofErr w:type="spellEnd"/>
                 </w:p>
                 <w:p>
                   <w:pPr>
                     <w:pStyle w:val="ResumeBody"/>
                     <w:spacing w:before="120"/>
                   </w:pPr>
+                  <w:proofErr w:type="gramStart"/>
                   <w:r>
-                    <w:t>akashjagannathan408@gmail.com | 4086918882| ajag408.github.io/portfolio</w:t>
+                    <w:t>akashjagannathan408@gmail.com</w:t>
+                  </w:r>
+                  <w:proofErr w:type="gramEnd"/>
+                  <w:r>
+                    <w:t xml:space="preserve"> | 4086918882| ajag408.github.io/portfolio</w:t>
                   </w:r>
                 </w:p>
                 <w:p>
@@ -2270,7 +2475,7 @@
 </file>
 
 <file path=customXml/itemProps1.xml><?xml version="1.0" encoding="utf-8"?>
-<ds:datastoreItem xmlns:ds="http://schemas.openxmlformats.org/officeDocument/2006/customXml" ds:itemID="{9F59DAA4-95BF-174A-9F21-CE02841062F1}">
+<ds:datastoreItem xmlns:ds="http://schemas.openxmlformats.org/officeDocument/2006/customXml" ds:itemID="{2F69DFEB-B051-704D-B610-041C95E4DB17}">
   <ds:schemaRefs>
     <ds:schemaRef ds:uri="http://schemas.openxmlformats.org/officeDocument/2006/bibliography"/>
   </ds:schemaRefs>

</xml_diff>

<commit_message>
working on user dashboard project
</commit_message>
<xml_diff>
--- a/JobSearch/resume/resume.docx
+++ b/JobSearch/resume/resume.docx
@@ -815,10 +815,19 @@
               </w:tabs>
             </w:pPr>
             <w:r>
-              <w:t>Talented, fresh web developer looking to make significant and meaningful contributi</w:t>
-            </w:r>
-            <w:r>
-              <w:t>ons in the tech field.  Over 150</w:t>
+              <w:t>Talented</w:t>
+            </w:r>
+            <w:r>
+              <w:t xml:space="preserve"> </w:t>
+            </w:r>
+            <w:r>
+              <w:t xml:space="preserve">web developer </w:t>
+            </w:r>
+            <w:r>
+              <w:t>looking to make helpful contributions and develop my experiential knowledge</w:t>
+            </w:r>
+            <w:r>
+              <w:t>.  Over 150</w:t>
             </w:r>
             <w:r>
               <w:t>0 hours of experience developin</w:t>
@@ -878,6 +887,66 @@
             <w:pPr>
               <w:pStyle w:val="GapBtwnTitleBody"/>
               <w:framePr w:hSpace="0" w:wrap="auto" w:vAnchor="margin" w:yAlign="inline"/>
+            </w:pPr>
+          </w:p>
+          <w:p>
+            <w:pPr>
+              <w:pStyle w:val="GapBtwnTitleBody"/>
+              <w:framePr w:hSpace="0" w:wrap="auto" w:vAnchor="margin" w:yAlign="inline"/>
+            </w:pPr>
+          </w:p>
+          <w:p>
+            <w:pPr>
+              <w:pStyle w:val="ResumeBody"/>
+              <w:framePr w:hSpace="0" w:wrap="auto" w:vAnchor="margin" w:yAlign="inline"/>
+              <w:rPr>
+                <w:i/>
+              </w:rPr>
+            </w:pPr>
+            <w:r>
+              <w:rPr>
+                <w:b/>
+              </w:rPr>
+              <w:t xml:space="preserve">University of California, San Diego, </w:t>
+            </w:r>
+            <w:r>
+              <w:rPr>
+                <w:i/>
+              </w:rPr>
+              <w:t>September 2010 – June 2015</w:t>
+            </w:r>
+          </w:p>
+          <w:p>
+            <w:pPr>
+              <w:pStyle w:val="ResumeBody"/>
+              <w:framePr w:hSpace="0" w:wrap="auto" w:vAnchor="margin" w:yAlign="inline"/>
+              <w:rPr>
+                <w:b/>
+              </w:rPr>
+            </w:pPr>
+            <w:r>
+              <w:rPr>
+                <w:b/>
+              </w:rPr>
+              <w:t>Bachelor of Science in Cognitive Science with Honors</w:t>
+            </w:r>
+          </w:p>
+          <w:p>
+            <w:pPr>
+              <w:pStyle w:val="ResumeBody"/>
+              <w:framePr w:hSpace="0" w:wrap="auto" w:vAnchor="margin" w:yAlign="inline"/>
+            </w:pPr>
+            <w:r>
+              <w:t>Upper Division Major GPA: 3.93                                                              Total GPA: 3.52</w:t>
+            </w:r>
+          </w:p>
+          <w:p>
+            <w:pPr>
+              <w:pStyle w:val="ResumeBody"/>
+              <w:framePr w:hSpace="0" w:wrap="auto" w:vAnchor="margin" w:yAlign="inline"/>
+              <w:rPr>
+                <w:b/>
+              </w:rPr>
             </w:pPr>
           </w:p>
           <w:p>
@@ -1103,31 +1172,28 @@
               <w:tabs>
                 <w:tab w:val="right" w:pos="9540"/>
               </w:tabs>
+            </w:pPr>
+            <w:r>
               <w:rPr>
                 <w:b/>
               </w:rPr>
-            </w:pPr>
+              <w:t>Algorithmic Toolbox by University of California, San Diego &amp; National Research University Higher School of Economics (Certificate Earned on December 11, 2017</w:t>
+            </w:r>
+            <w:proofErr w:type="gramStart"/>
             <w:r>
               <w:rPr>
                 <w:b/>
               </w:rPr>
-              <w:t>Algorithmic Toolbox by University of California, San Diego &amp; National Research University Higher School of Economics (Certificate Earned on December 11, 2017</w:t>
-            </w:r>
-            <w:proofErr w:type="gramStart"/>
+              <w:t>)</w:t>
+            </w:r>
             <w:r>
               <w:rPr>
                 <w:b/>
               </w:rPr>
-              <w:t>)</w:t>
-            </w:r>
-            <w:r>
-              <w:rPr>
-                <w:b/>
-              </w:rPr>
               <w:t xml:space="preserve">                   </w:t>
             </w:r>
             <w:r>
-              <w:t>92.8</w:t>
+              <w:t>96.1</w:t>
             </w:r>
             <w:proofErr w:type="gramEnd"/>
             <w:r>
@@ -1141,83 +1207,7 @@
               <w:tabs>
                 <w:tab w:val="right" w:pos="9540"/>
               </w:tabs>
-              <w:ind w:left="360"/>
-            </w:pPr>
-          </w:p>
-          <w:p>
-            <w:pPr>
-              <w:pStyle w:val="ResumeBody"/>
-              <w:framePr w:hSpace="0" w:wrap="auto" w:vAnchor="margin" w:yAlign="inline"/>
-              <w:rPr>
-                <w:rStyle w:val="ResumeBold"/>
-              </w:rPr>
-            </w:pPr>
-            <w:r>
-              <w:rPr>
-                <w:b/>
-              </w:rPr>
-              <w:t xml:space="preserve">University of </w:t>
-            </w:r>
-            <w:r>
-              <w:rPr>
-                <w:b/>
-              </w:rPr>
-              <w:t>California, San Diego</w:t>
-            </w:r>
-            <w:r>
-              <w:rPr>
-                <w:rStyle w:val="ResumeBold"/>
-              </w:rPr>
-              <w:t>,</w:t>
-            </w:r>
-            <w:r>
-              <w:rPr>
-                <w:rStyle w:val="ResumeBold"/>
-              </w:rPr>
-              <w:t xml:space="preserve"> </w:t>
-            </w:r>
-            <w:r>
-              <w:rPr>
-                <w:rStyle w:val="ResumeDate"/>
-              </w:rPr>
-              <w:t>September 2010 – June 2015</w:t>
-            </w:r>
-          </w:p>
-          <w:p>
-            <w:pPr>
-              <w:pStyle w:val="ResumeBody"/>
-              <w:framePr w:hSpace="0" w:wrap="auto" w:vAnchor="margin" w:yAlign="inline"/>
-              <w:tabs>
-                <w:tab w:val="right" w:pos="9540"/>
-              </w:tabs>
-              <w:rPr>
-                <w:rStyle w:val="ResumeBold"/>
-              </w:rPr>
-            </w:pPr>
-            <w:r>
-              <w:rPr>
-                <w:rStyle w:val="ResumeBold"/>
-              </w:rPr>
-              <w:t xml:space="preserve">Bachelor of Science in </w:t>
-            </w:r>
-            <w:r>
-              <w:rPr>
-                <w:rStyle w:val="ResumeBold"/>
-              </w:rPr>
-              <w:t>Cognitive Science with Honors</w:t>
-            </w:r>
-          </w:p>
-          <w:p>
-            <w:pPr>
-              <w:pStyle w:val="ResumeBody"/>
-              <w:framePr w:hSpace="0" w:wrap="auto" w:vAnchor="margin" w:yAlign="inline"/>
-              <w:tabs>
-                <w:tab w:val="right" w:pos="9540"/>
-              </w:tabs>
-            </w:pPr>
-            <w:r>
-              <w:t>Upper Division Major GPA: 3.93                                                                 Total GPA: 3.52</w:t>
-            </w:r>
+            </w:pPr>
           </w:p>
           <w:p>
             <w:pPr>
@@ -1272,49 +1262,29 @@
                 <w:i/>
               </w:rPr>
             </w:pPr>
-            <w:proofErr w:type="spellStart"/>
             <w:r>
               <w:rPr>
                 <w:b/>
               </w:rPr>
-              <w:t>Etkin</w:t>
-            </w:r>
-            <w:proofErr w:type="spellEnd"/>
+              <w:t>UI Developer</w:t>
+            </w:r>
             <w:r>
               <w:rPr>
                 <w:b/>
               </w:rPr>
-              <w:t xml:space="preserve"> Lab, Stanford School of Medicine</w:t>
+              <w:t xml:space="preserve">, </w:t>
             </w:r>
             <w:r>
               <w:rPr>
                 <w:b/>
               </w:rPr>
-              <w:t xml:space="preserve"> </w:t>
+              <w:t xml:space="preserve">Logitech </w:t>
             </w:r>
             <w:r>
               <w:rPr>
                 <w:i/>
               </w:rPr>
-              <w:t>July 2015 – September 2016</w:t>
-            </w:r>
-          </w:p>
-          <w:p>
-            <w:pPr>
-              <w:pStyle w:val="ResumeBody"/>
-              <w:framePr w:hSpace="0" w:wrap="auto" w:vAnchor="margin" w:yAlign="inline"/>
-              <w:tabs>
-                <w:tab w:val="right" w:pos="9540"/>
-              </w:tabs>
-              <w:rPr>
-                <w:b/>
-              </w:rPr>
-            </w:pPr>
-            <w:r>
-              <w:rPr>
-                <w:b/>
-              </w:rPr>
-              <w:t>Volunteer Research Assistant</w:t>
+              <w:t>March 2018 – September 2018</w:t>
             </w:r>
           </w:p>
           <w:p>
@@ -1323,15 +1293,41 @@
               <w:framePr w:hSpace="0" w:wrap="auto" w:vAnchor="margin" w:yAlign="inline"/>
               <w:numPr>
                 <w:ilvl w:val="0"/>
-                <w:numId w:val="5"/>
+                <w:numId w:val="6"/>
               </w:numPr>
               <w:tabs>
                 <w:tab w:val="right" w:pos="9540"/>
               </w:tabs>
-            </w:pPr>
-            <w:r>
-              <w:t>Introduced to the Python programming language and the Unix shell</w:t>
-            </w:r>
+              <w:rPr>
+                <w:i/>
+              </w:rPr>
+            </w:pPr>
+            <w:r>
+              <w:t xml:space="preserve">Assisted in </w:t>
+            </w:r>
+            <w:r>
+              <w:t>building and publishing over 40 web pages using Adobe Experience Manager (AEM) for the launch of the new Logitech Gaming site (</w:t>
+            </w:r>
+            <w:hyperlink r:id="rId8" w:history="1">
+              <w:r>
+                <w:rPr>
+                  <w:rStyle w:val="Hyperlink"/>
+                </w:rPr>
+                <w:t>https://www.logitechg.com/en-us</w:t>
+              </w:r>
+            </w:hyperlink>
+            <w:r>
+              <w:t>) in August, 2018</w:t>
+            </w:r>
+          </w:p>
+          <w:p>
+            <w:pPr>
+              <w:pStyle w:val="ResumeBody"/>
+              <w:framePr w:hSpace="0" w:wrap="auto" w:vAnchor="margin" w:yAlign="inline"/>
+              <w:tabs>
+                <w:tab w:val="right" w:pos="9540"/>
+              </w:tabs>
+            </w:pPr>
           </w:p>
           <w:p>
             <w:pPr>
@@ -1383,35 +1379,168 @@
               <w:rPr>
                 <w:rStyle w:val="ResumeBold"/>
               </w:rPr>
-              <w:t>User Dashboard (akashj.pythonanywhere.com</w:t>
-            </w:r>
-            <w:proofErr w:type="gramStart"/>
+              <w:t>User Dashboard (akashj.pythonanywhere.com)</w:t>
+            </w:r>
+            <w:r>
+              <w:t xml:space="preserve"> </w:t>
+            </w:r>
+            <w:r>
+              <w:t xml:space="preserve">Web app allowing users to login/register, manage other users, post messages and comments on each other’s walls (similar to </w:t>
+            </w:r>
+            <w:proofErr w:type="spellStart"/>
+            <w:r>
+              <w:t>Facebook</w:t>
+            </w:r>
+            <w:proofErr w:type="spellEnd"/>
+            <w:r>
+              <w:t>), and edit their personal information.  Includes full-fledged login/registration functionality including back-end validations.  Utilizes knowledge of MTV architecture and password encryption.</w:t>
+            </w:r>
+          </w:p>
+          <w:p>
+            <w:pPr>
+              <w:pStyle w:val="ResumeBody"/>
+              <w:framePr w:hSpace="0" w:wrap="auto" w:vAnchor="margin" w:yAlign="inline"/>
+              <w:tabs>
+                <w:tab w:val="right" w:pos="9540"/>
+              </w:tabs>
+              <w:rPr>
+                <w:rStyle w:val="ResumeDate"/>
+              </w:rPr>
+            </w:pPr>
+            <w:r>
+              <w:rPr>
+                <w:rStyle w:val="ResumeDate"/>
+              </w:rPr>
+              <w:t xml:space="preserve">Tech – </w:t>
+            </w:r>
+            <w:r>
+              <w:rPr>
+                <w:rStyle w:val="ResumeDate"/>
+              </w:rPr>
+              <w:t xml:space="preserve">Python, </w:t>
+            </w:r>
+            <w:proofErr w:type="spellStart"/>
+            <w:r>
+              <w:rPr>
+                <w:rStyle w:val="ResumeDate"/>
+              </w:rPr>
+              <w:t>Django</w:t>
+            </w:r>
+            <w:proofErr w:type="spellEnd"/>
+            <w:r>
+              <w:rPr>
+                <w:rStyle w:val="ResumeDate"/>
+              </w:rPr>
+              <w:t xml:space="preserve">, </w:t>
+            </w:r>
+            <w:proofErr w:type="spellStart"/>
+            <w:r>
+              <w:rPr>
+                <w:rStyle w:val="ResumeDate"/>
+              </w:rPr>
+              <w:t>SQL</w:t>
+            </w:r>
+            <w:r>
+              <w:rPr>
+                <w:rStyle w:val="ResumeDate"/>
+              </w:rPr>
+              <w:t>ite</w:t>
+            </w:r>
+            <w:proofErr w:type="spellEnd"/>
+            <w:r>
+              <w:rPr>
+                <w:rStyle w:val="ResumeDate"/>
+              </w:rPr>
+              <w:t>, Twitter Bootstrap,</w:t>
+            </w:r>
+            <w:r>
+              <w:rPr>
+                <w:rStyle w:val="ResumeDate"/>
+              </w:rPr>
+              <w:t xml:space="preserve"> </w:t>
+            </w:r>
+            <w:proofErr w:type="spellStart"/>
+            <w:r>
+              <w:rPr>
+                <w:rStyle w:val="ResumeDate"/>
+              </w:rPr>
+              <w:t>jQuery</w:t>
+            </w:r>
+            <w:proofErr w:type="spellEnd"/>
+            <w:r>
+              <w:rPr>
+                <w:rStyle w:val="ResumeDate"/>
+              </w:rPr>
+              <w:t>,</w:t>
+            </w:r>
+            <w:r>
+              <w:rPr>
+                <w:rStyle w:val="ResumeDate"/>
+              </w:rPr>
+              <w:t xml:space="preserve"> </w:t>
+            </w:r>
+            <w:r>
+              <w:rPr>
+                <w:rStyle w:val="ResumeDate"/>
+              </w:rPr>
+              <w:t xml:space="preserve">JavaScript, </w:t>
+            </w:r>
+            <w:r>
+              <w:rPr>
+                <w:rStyle w:val="ResumeDate"/>
+              </w:rPr>
+              <w:t>HTML5, CSS3</w:t>
+            </w:r>
+          </w:p>
+          <w:p>
+            <w:pPr>
+              <w:pStyle w:val="ResumeBody"/>
+              <w:framePr w:hSpace="0" w:wrap="auto" w:vAnchor="margin" w:yAlign="inline"/>
+              <w:tabs>
+                <w:tab w:val="right" w:pos="9540"/>
+              </w:tabs>
+              <w:rPr>
+                <w:rFonts w:eastAsia="Times New Roman" w:cs="Times New Roman"/>
+              </w:rPr>
+            </w:pPr>
+          </w:p>
+          <w:p>
+            <w:pPr>
+              <w:pStyle w:val="ResumeBody"/>
+              <w:framePr w:hSpace="0" w:wrap="auto" w:vAnchor="margin" w:yAlign="inline"/>
+              <w:tabs>
+                <w:tab w:val="right" w:pos="9540"/>
+              </w:tabs>
+            </w:pPr>
             <w:r>
               <w:rPr>
                 <w:rStyle w:val="ResumeBold"/>
               </w:rPr>
+              <w:t xml:space="preserve">Pac-Man </w:t>
+            </w:r>
+            <w:r>
+              <w:rPr>
+                <w:b/>
+              </w:rPr>
+              <w:t>(</w:t>
+            </w:r>
+            <w:r>
+              <w:rPr>
+                <w:b/>
+              </w:rPr>
+              <w:t>ajag408.github.io/pacman</w:t>
+            </w:r>
+            <w:r>
+              <w:rPr>
+                <w:b/>
+              </w:rPr>
               <w:t>)</w:t>
             </w:r>
             <w:r>
               <w:t xml:space="preserve"> </w:t>
             </w:r>
             <w:r>
-              <w:t xml:space="preserve"> </w:t>
-            </w:r>
-            <w:r>
-              <w:t>Web</w:t>
-            </w:r>
-            <w:proofErr w:type="gramEnd"/>
-            <w:r>
-              <w:t xml:space="preserve"> app allowing users to login/register, manage other users, post messages and comments on each other’s walls (similar to </w:t>
-            </w:r>
-            <w:proofErr w:type="spellStart"/>
-            <w:r>
-              <w:t>Facebook</w:t>
-            </w:r>
-            <w:proofErr w:type="spellEnd"/>
-            <w:r>
-              <w:t>), and edit their personal information.  Includes full-fledged login/registration functionality including back-end validations.  Utilizes knowledge of MTV architecture and password encryption.</w:t>
+              <w:t>A simple rendition of the popular game Pac-Man.  Highlights include the face of Pac-Man/Pac-Woman changing direction based on which way they are moving, a pseudo-randomly moving ghost, and cherries worth extra points.</w:t>
             </w:r>
           </w:p>
           <w:p>
@@ -1435,236 +1564,79 @@
               <w:rPr>
                 <w:rStyle w:val="ResumeDate"/>
               </w:rPr>
-              <w:t xml:space="preserve">Python, </w:t>
-            </w:r>
-            <w:proofErr w:type="spellStart"/>
-            <w:r>
-              <w:rPr>
-                <w:rStyle w:val="ResumeDate"/>
-              </w:rPr>
-              <w:t>Django</w:t>
-            </w:r>
-            <w:proofErr w:type="spellEnd"/>
-            <w:r>
-              <w:rPr>
-                <w:rStyle w:val="ResumeDate"/>
-              </w:rPr>
-              <w:t xml:space="preserve">, </w:t>
-            </w:r>
-            <w:proofErr w:type="spellStart"/>
-            <w:r>
-              <w:rPr>
-                <w:rStyle w:val="ResumeDate"/>
-              </w:rPr>
-              <w:t>SQL</w:t>
-            </w:r>
-            <w:r>
-              <w:rPr>
-                <w:rStyle w:val="ResumeDate"/>
-              </w:rPr>
-              <w:t>ite</w:t>
-            </w:r>
-            <w:proofErr w:type="spellEnd"/>
-            <w:r>
-              <w:rPr>
-                <w:rStyle w:val="ResumeDate"/>
-              </w:rPr>
-              <w:t>, Twitter Bootstrap,</w:t>
-            </w:r>
-            <w:r>
-              <w:rPr>
-                <w:rStyle w:val="ResumeDate"/>
-              </w:rPr>
-              <w:t xml:space="preserve"> </w:t>
-            </w:r>
-            <w:proofErr w:type="spellStart"/>
-            <w:r>
-              <w:rPr>
-                <w:rStyle w:val="ResumeDate"/>
-              </w:rPr>
-              <w:t>jQuery</w:t>
-            </w:r>
-            <w:proofErr w:type="spellEnd"/>
-            <w:r>
-              <w:rPr>
-                <w:rStyle w:val="ResumeDate"/>
-              </w:rPr>
-              <w:t>,</w:t>
-            </w:r>
-            <w:r>
-              <w:rPr>
-                <w:rStyle w:val="ResumeDate"/>
-              </w:rPr>
-              <w:t xml:space="preserve"> </w:t>
-            </w:r>
-            <w:r>
-              <w:rPr>
-                <w:rStyle w:val="ResumeDate"/>
-              </w:rPr>
-              <w:t xml:space="preserve">JavaScript, </w:t>
-            </w:r>
-            <w:r>
-              <w:rPr>
-                <w:rStyle w:val="ResumeDate"/>
-              </w:rPr>
-              <w:t>HTML5, CSS3</w:t>
-            </w:r>
-          </w:p>
-          <w:p>
-            <w:pPr>
-              <w:pStyle w:val="ResumeBody"/>
-              <w:framePr w:hSpace="0" w:wrap="auto" w:vAnchor="margin" w:yAlign="inline"/>
-              <w:tabs>
-                <w:tab w:val="right" w:pos="9540"/>
-              </w:tabs>
-              <w:rPr>
-                <w:rFonts w:eastAsia="Times New Roman" w:cs="Times New Roman"/>
-              </w:rPr>
-            </w:pPr>
-          </w:p>
-          <w:p>
-            <w:pPr>
-              <w:pStyle w:val="ResumeBody"/>
-              <w:framePr w:hSpace="0" w:wrap="auto" w:vAnchor="margin" w:yAlign="inline"/>
-              <w:tabs>
-                <w:tab w:val="right" w:pos="9540"/>
-              </w:tabs>
-            </w:pPr>
-            <w:r>
-              <w:rPr>
-                <w:rStyle w:val="ResumeBold"/>
-              </w:rPr>
-              <w:t xml:space="preserve">Pac-Man </w:t>
-            </w:r>
-            <w:r>
-              <w:rPr>
-                <w:b/>
-              </w:rPr>
-              <w:t>(</w:t>
-            </w:r>
-            <w:r>
-              <w:rPr>
-                <w:b/>
-              </w:rPr>
-              <w:t>ajag408.github.io/pacman</w:t>
-            </w:r>
-            <w:r>
-              <w:rPr>
-                <w:b/>
-              </w:rPr>
-              <w:t>)</w:t>
-            </w:r>
-            <w:r>
-              <w:t xml:space="preserve"> </w:t>
-            </w:r>
-            <w:r>
-              <w:t>A simple rendition of the popular game Pac-Man.  Highlights include the face of Pac-Man/Pac-Woman changing direction based on which way they are moving, a pseudo-randomly moving ghost, and cherries worth extra points.</w:t>
-            </w:r>
-          </w:p>
-          <w:p>
-            <w:pPr>
-              <w:pStyle w:val="ResumeBody"/>
-              <w:framePr w:hSpace="0" w:wrap="auto" w:vAnchor="margin" w:yAlign="inline"/>
-              <w:tabs>
-                <w:tab w:val="right" w:pos="9540"/>
-              </w:tabs>
+              <w:t>HTML5, CSS3, JavaScript</w:t>
+            </w:r>
+            <w:r>
               <w:rPr>
                 <w:rStyle w:val="ResumeDate"/>
                 <w:b/>
               </w:rPr>
-            </w:pPr>
-            <w:r>
+              <w:t>*</w:t>
+            </w:r>
+          </w:p>
+          <w:p>
+            <w:pPr>
+              <w:pStyle w:val="ResumeBody"/>
+              <w:framePr w:hSpace="0" w:wrap="auto" w:vAnchor="margin" w:yAlign="inline"/>
+              <w:tabs>
+                <w:tab w:val="right" w:pos="9540"/>
+              </w:tabs>
+              <w:rPr>
+                <w:rFonts w:eastAsia="Times New Roman" w:cs="Times New Roman"/>
+              </w:rPr>
+            </w:pPr>
+          </w:p>
+          <w:p>
+            <w:pPr>
+              <w:pStyle w:val="ResumeBody"/>
+              <w:framePr w:hSpace="0" w:wrap="auto" w:vAnchor="margin" w:yAlign="inline"/>
+              <w:tabs>
+                <w:tab w:val="right" w:pos="9540"/>
+              </w:tabs>
+            </w:pPr>
+            <w:r>
+              <w:rPr>
+                <w:rStyle w:val="ResumeBold"/>
+              </w:rPr>
+              <w:t xml:space="preserve">1942 </w:t>
+            </w:r>
+            <w:r>
+              <w:rPr>
+                <w:rStyle w:val="ResumeBold"/>
+              </w:rPr>
+              <w:t>(ajag408.github.io/</w:t>
+            </w:r>
+            <w:r>
+              <w:rPr>
+                <w:rStyle w:val="ResumeBold"/>
+              </w:rPr>
+              <w:t>1942project</w:t>
+            </w:r>
+            <w:r>
+              <w:rPr>
+                <w:rStyle w:val="ResumeBold"/>
+              </w:rPr>
+              <w:t>)</w:t>
+            </w:r>
+            <w:r>
+              <w:rPr>
+                <w:rStyle w:val="ResumeBold"/>
+              </w:rPr>
+              <w:t xml:space="preserve"> </w:t>
+            </w:r>
+            <w:r>
+              <w:t>A game designed entirely using HTML, CSS, and JavaScript.  Features include the ability to move the hero, collision detection, and an explosion sound when the bullet hits the target.</w:t>
+            </w:r>
+          </w:p>
+          <w:p>
+            <w:pPr>
+              <w:pStyle w:val="ResumeBody"/>
+              <w:framePr w:hSpace="0" w:wrap="auto" w:vAnchor="margin" w:yAlign="inline"/>
+              <w:tabs>
+                <w:tab w:val="right" w:pos="9540"/>
+              </w:tabs>
               <w:rPr>
                 <w:rStyle w:val="ResumeDate"/>
-              </w:rPr>
-              <w:t xml:space="preserve">Tech – </w:t>
-            </w:r>
-            <w:r>
-              <w:rPr>
-                <w:rStyle w:val="ResumeDate"/>
-              </w:rPr>
-              <w:t>HTML5, CSS3, JavaScript</w:t>
-            </w:r>
-            <w:r>
-              <w:rPr>
-                <w:rStyle w:val="ResumeDate"/>
-                <w:b/>
-              </w:rPr>
-              <w:t>*</w:t>
-            </w:r>
-          </w:p>
-          <w:p>
-            <w:pPr>
-              <w:pStyle w:val="ResumeBody"/>
-              <w:framePr w:hSpace="0" w:wrap="auto" w:vAnchor="margin" w:yAlign="inline"/>
-              <w:tabs>
-                <w:tab w:val="right" w:pos="9540"/>
-              </w:tabs>
-              <w:rPr>
-                <w:rFonts w:eastAsia="Times New Roman" w:cs="Times New Roman"/>
-              </w:rPr>
-            </w:pPr>
-          </w:p>
-          <w:p>
-            <w:pPr>
-              <w:pStyle w:val="ResumeBody"/>
-              <w:framePr w:hSpace="0" w:wrap="auto" w:vAnchor="margin" w:yAlign="inline"/>
-              <w:tabs>
-                <w:tab w:val="right" w:pos="9540"/>
-              </w:tabs>
-            </w:pPr>
-            <w:r>
-              <w:rPr>
-                <w:rStyle w:val="ResumeBold"/>
-              </w:rPr>
-              <w:t xml:space="preserve">1942 </w:t>
-            </w:r>
-            <w:r>
-              <w:rPr>
-                <w:rStyle w:val="ResumeBold"/>
-              </w:rPr>
-              <w:t>(ajag408.github.io/</w:t>
-            </w:r>
-            <w:r>
-              <w:rPr>
-                <w:rStyle w:val="ResumeBold"/>
-              </w:rPr>
-              <w:t>1942project</w:t>
-            </w:r>
-            <w:proofErr w:type="gramStart"/>
-            <w:r>
-              <w:rPr>
-                <w:rStyle w:val="ResumeBold"/>
-              </w:rPr>
-              <w:t>)</w:t>
-            </w:r>
-            <w:r>
-              <w:rPr>
-                <w:rStyle w:val="ResumeBold"/>
-              </w:rPr>
-              <w:t xml:space="preserve"> </w:t>
-            </w:r>
-            <w:r>
-              <w:t xml:space="preserve"> </w:t>
-            </w:r>
-            <w:r>
-              <w:t>A</w:t>
-            </w:r>
-            <w:proofErr w:type="gramEnd"/>
-            <w:r>
-              <w:t xml:space="preserve"> game designed entirely using HTML, CSS, and JavaScript.  Features include the ability to move the hero, collision detection, and an explosion sound when the bullet hits the target.</w:t>
-            </w:r>
-          </w:p>
-          <w:p>
-            <w:pPr>
-              <w:pStyle w:val="ResumeBody"/>
-              <w:framePr w:hSpace="0" w:wrap="auto" w:vAnchor="margin" w:yAlign="inline"/>
-              <w:tabs>
-                <w:tab w:val="right" w:pos="9540"/>
-              </w:tabs>
-              <w:rPr>
-                <w:rStyle w:val="ResumeDate"/>
-                <w:b/>
               </w:rPr>
             </w:pPr>
             <w:r>
@@ -1737,7 +1709,6 @@
               <w:jc w:val="right"/>
               <w:rPr>
                 <w:rStyle w:val="SectionTitles"/>
-                <w:color w:val="auto"/>
               </w:rPr>
             </w:pPr>
             <w:r>
@@ -1861,7 +1832,7 @@
       <w:bookmarkEnd w:id="0"/>
     </w:p>
     <w:sectPr>
-      <w:headerReference w:type="even" r:id="rId8"/>
+      <w:headerReference w:type="even" r:id="rId9"/>
       <w:pgSz w:w="12240" w:h="15840"/>
       <w:pgMar w:top="1440" w:right="720" w:bottom="1080" w:left="936" w:header="864" w:gutter="0"/>
       <w:cols w:space="540"/>
@@ -2082,6 +2053,92 @@
     </w:lvl>
   </w:abstractNum>
   <w:abstractNum w:abstractNumId="1">
+    <w:nsid w:val="32911A4A"/>
+    <w:multiLevelType w:val="hybridMultilevel"/>
+    <w:tmpl w:val="6178A9AA"/>
+    <w:lvl w:ilvl="0" w:tplc="0409000F">
+      <w:start w:val="1"/>
+      <w:numFmt w:val="decimal"/>
+      <w:lvlText w:val="%1."/>
+      <w:lvlJc w:val="left"/>
+      <w:pPr>
+        <w:ind w:left="720" w:hanging="360"/>
+      </w:pPr>
+    </w:lvl>
+    <w:lvl w:ilvl="1" w:tplc="04090019" w:tentative="1">
+      <w:start w:val="1"/>
+      <w:numFmt w:val="lowerLetter"/>
+      <w:lvlText w:val="%2."/>
+      <w:lvlJc w:val="left"/>
+      <w:pPr>
+        <w:ind w:left="1440" w:hanging="360"/>
+      </w:pPr>
+    </w:lvl>
+    <w:lvl w:ilvl="2" w:tplc="0409001B" w:tentative="1">
+      <w:start w:val="1"/>
+      <w:numFmt w:val="lowerRoman"/>
+      <w:lvlText w:val="%3."/>
+      <w:lvlJc w:val="right"/>
+      <w:pPr>
+        <w:ind w:left="2160" w:hanging="180"/>
+      </w:pPr>
+    </w:lvl>
+    <w:lvl w:ilvl="3" w:tplc="0409000F" w:tentative="1">
+      <w:start w:val="1"/>
+      <w:numFmt w:val="decimal"/>
+      <w:lvlText w:val="%4."/>
+      <w:lvlJc w:val="left"/>
+      <w:pPr>
+        <w:ind w:left="2880" w:hanging="360"/>
+      </w:pPr>
+    </w:lvl>
+    <w:lvl w:ilvl="4" w:tplc="04090019" w:tentative="1">
+      <w:start w:val="1"/>
+      <w:numFmt w:val="lowerLetter"/>
+      <w:lvlText w:val="%5."/>
+      <w:lvlJc w:val="left"/>
+      <w:pPr>
+        <w:ind w:left="3600" w:hanging="360"/>
+      </w:pPr>
+    </w:lvl>
+    <w:lvl w:ilvl="5" w:tplc="0409001B" w:tentative="1">
+      <w:start w:val="1"/>
+      <w:numFmt w:val="lowerRoman"/>
+      <w:lvlText w:val="%6."/>
+      <w:lvlJc w:val="right"/>
+      <w:pPr>
+        <w:ind w:left="4320" w:hanging="180"/>
+      </w:pPr>
+    </w:lvl>
+    <w:lvl w:ilvl="6" w:tplc="0409000F" w:tentative="1">
+      <w:start w:val="1"/>
+      <w:numFmt w:val="decimal"/>
+      <w:lvlText w:val="%7."/>
+      <w:lvlJc w:val="left"/>
+      <w:pPr>
+        <w:ind w:left="5040" w:hanging="360"/>
+      </w:pPr>
+    </w:lvl>
+    <w:lvl w:ilvl="7" w:tplc="04090019" w:tentative="1">
+      <w:start w:val="1"/>
+      <w:numFmt w:val="lowerLetter"/>
+      <w:lvlText w:val="%8."/>
+      <w:lvlJc w:val="left"/>
+      <w:pPr>
+        <w:ind w:left="5760" w:hanging="360"/>
+      </w:pPr>
+    </w:lvl>
+    <w:lvl w:ilvl="8" w:tplc="0409001B" w:tentative="1">
+      <w:start w:val="1"/>
+      <w:numFmt w:val="lowerRoman"/>
+      <w:lvlText w:val="%9."/>
+      <w:lvlJc w:val="right"/>
+      <w:pPr>
+        <w:ind w:left="6480" w:hanging="180"/>
+      </w:pPr>
+    </w:lvl>
+  </w:abstractNum>
+  <w:abstractNum w:abstractNumId="2">
     <w:nsid w:val="333122C7"/>
     <w:multiLevelType w:val="hybridMultilevel"/>
     <w:tmpl w:val="DC94A4D8"/>
@@ -2194,7 +2251,7 @@
       </w:rPr>
     </w:lvl>
   </w:abstractNum>
-  <w:abstractNum w:abstractNumId="2">
+  <w:abstractNum w:abstractNumId="3">
     <w:nsid w:val="40D31BD9"/>
     <w:multiLevelType w:val="hybridMultilevel"/>
     <w:tmpl w:val="F03CEBDA"/>
@@ -2307,7 +2364,120 @@
       </w:rPr>
     </w:lvl>
   </w:abstractNum>
-  <w:abstractNum w:abstractNumId="3">
+  <w:abstractNum w:abstractNumId="4">
+    <w:nsid w:val="5AD156BF"/>
+    <w:multiLevelType w:val="hybridMultilevel"/>
+    <w:tmpl w:val="329C1514"/>
+    <w:lvl w:ilvl="0" w:tplc="04090001">
+      <w:start w:val="1"/>
+      <w:numFmt w:val="bullet"/>
+      <w:lvlText w:val=""/>
+      <w:lvlJc w:val="left"/>
+      <w:pPr>
+        <w:ind w:left="720" w:hanging="360"/>
+      </w:pPr>
+      <w:rPr>
+        <w:rFonts w:ascii="Symbol" w:hAnsi="Symbol" w:hint="default"/>
+      </w:rPr>
+    </w:lvl>
+    <w:lvl w:ilvl="1" w:tplc="04090003" w:tentative="1">
+      <w:start w:val="1"/>
+      <w:numFmt w:val="bullet"/>
+      <w:lvlText w:val="o"/>
+      <w:lvlJc w:val="left"/>
+      <w:pPr>
+        <w:ind w:left="1440" w:hanging="360"/>
+      </w:pPr>
+      <w:rPr>
+        <w:rFonts w:ascii="Courier New" w:hAnsi="Courier New" w:hint="default"/>
+      </w:rPr>
+    </w:lvl>
+    <w:lvl w:ilvl="2" w:tplc="04090005" w:tentative="1">
+      <w:start w:val="1"/>
+      <w:numFmt w:val="bullet"/>
+      <w:lvlText w:val=""/>
+      <w:lvlJc w:val="left"/>
+      <w:pPr>
+        <w:ind w:left="2160" w:hanging="360"/>
+      </w:pPr>
+      <w:rPr>
+        <w:rFonts w:ascii="Wingdings" w:hAnsi="Wingdings" w:hint="default"/>
+      </w:rPr>
+    </w:lvl>
+    <w:lvl w:ilvl="3" w:tplc="04090001" w:tentative="1">
+      <w:start w:val="1"/>
+      <w:numFmt w:val="bullet"/>
+      <w:lvlText w:val=""/>
+      <w:lvlJc w:val="left"/>
+      <w:pPr>
+        <w:ind w:left="2880" w:hanging="360"/>
+      </w:pPr>
+      <w:rPr>
+        <w:rFonts w:ascii="Symbol" w:hAnsi="Symbol" w:hint="default"/>
+      </w:rPr>
+    </w:lvl>
+    <w:lvl w:ilvl="4" w:tplc="04090003" w:tentative="1">
+      <w:start w:val="1"/>
+      <w:numFmt w:val="bullet"/>
+      <w:lvlText w:val="o"/>
+      <w:lvlJc w:val="left"/>
+      <w:pPr>
+        <w:ind w:left="3600" w:hanging="360"/>
+      </w:pPr>
+      <w:rPr>
+        <w:rFonts w:ascii="Courier New" w:hAnsi="Courier New" w:hint="default"/>
+      </w:rPr>
+    </w:lvl>
+    <w:lvl w:ilvl="5" w:tplc="04090005" w:tentative="1">
+      <w:start w:val="1"/>
+      <w:numFmt w:val="bullet"/>
+      <w:lvlText w:val=""/>
+      <w:lvlJc w:val="left"/>
+      <w:pPr>
+        <w:ind w:left="4320" w:hanging="360"/>
+      </w:pPr>
+      <w:rPr>
+        <w:rFonts w:ascii="Wingdings" w:hAnsi="Wingdings" w:hint="default"/>
+      </w:rPr>
+    </w:lvl>
+    <w:lvl w:ilvl="6" w:tplc="04090001" w:tentative="1">
+      <w:start w:val="1"/>
+      <w:numFmt w:val="bullet"/>
+      <w:lvlText w:val=""/>
+      <w:lvlJc w:val="left"/>
+      <w:pPr>
+        <w:ind w:left="5040" w:hanging="360"/>
+      </w:pPr>
+      <w:rPr>
+        <w:rFonts w:ascii="Symbol" w:hAnsi="Symbol" w:hint="default"/>
+      </w:rPr>
+    </w:lvl>
+    <w:lvl w:ilvl="7" w:tplc="04090003" w:tentative="1">
+      <w:start w:val="1"/>
+      <w:numFmt w:val="bullet"/>
+      <w:lvlText w:val="o"/>
+      <w:lvlJc w:val="left"/>
+      <w:pPr>
+        <w:ind w:left="5760" w:hanging="360"/>
+      </w:pPr>
+      <w:rPr>
+        <w:rFonts w:ascii="Courier New" w:hAnsi="Courier New" w:hint="default"/>
+      </w:rPr>
+    </w:lvl>
+    <w:lvl w:ilvl="8" w:tplc="04090005" w:tentative="1">
+      <w:start w:val="1"/>
+      <w:numFmt w:val="bullet"/>
+      <w:lvlText w:val=""/>
+      <w:lvlJc w:val="left"/>
+      <w:pPr>
+        <w:ind w:left="6480" w:hanging="360"/>
+      </w:pPr>
+      <w:rPr>
+        <w:rFonts w:ascii="Wingdings" w:hAnsi="Wingdings" w:hint="default"/>
+      </w:rPr>
+    </w:lvl>
+  </w:abstractNum>
+  <w:abstractNum w:abstractNumId="5">
     <w:nsid w:val="65943482"/>
     <w:multiLevelType w:val="hybridMultilevel"/>
     <w:tmpl w:val="14CACD86"/>
@@ -2420,7 +2590,7 @@
       </w:rPr>
     </w:lvl>
   </w:abstractNum>
-  <w:abstractNum w:abstractNumId="4">
+  <w:abstractNum w:abstractNumId="6">
     <w:nsid w:val="6AEA54D0"/>
     <w:multiLevelType w:val="hybridMultilevel"/>
     <w:tmpl w:val="938C0BDA"/>
@@ -2534,19 +2704,25 @@
     </w:lvl>
   </w:abstractNum>
   <w:num w:numId="1">
-    <w:abstractNumId w:val="3"/>
+    <w:abstractNumId w:val="5"/>
   </w:num>
   <w:num w:numId="2">
-    <w:abstractNumId w:val="4"/>
+    <w:abstractNumId w:val="6"/>
   </w:num>
   <w:num w:numId="3">
-    <w:abstractNumId w:val="1"/>
+    <w:abstractNumId w:val="2"/>
   </w:num>
   <w:num w:numId="4">
     <w:abstractNumId w:val="0"/>
   </w:num>
   <w:num w:numId="5">
-    <w:abstractNumId w:val="2"/>
+    <w:abstractNumId w:val="3"/>
+  </w:num>
+  <w:num w:numId="6">
+    <w:abstractNumId w:val="4"/>
+  </w:num>
+  <w:num w:numId="7">
+    <w:abstractNumId w:val="1"/>
   </w:num>
 </w:numbering>
 </file>
@@ -2754,6 +2930,15 @@
     </w:pPr>
     <w:rPr>
       <w:rFonts w:ascii="Trebuchet MS" w:hAnsi="Trebuchet MS"/>
+    </w:rPr>
+  </w:style>
+  <w:style w:type="character" w:styleId="Hyperlink">
+    <w:name w:val="Hyperlink"/>
+    <w:basedOn w:val="DefaultParagraphFont"/>
+    <w:rsid w:val="00837AF1"/>
+    <w:rPr>
+      <w:color w:val="0000FF" w:themeColor="hyperlink"/>
+      <w:u w:val="single"/>
     </w:rPr>
   </w:style>
 </w:styles>
@@ -3084,7 +3269,7 @@
 </file>
 
 <file path=customXml/itemProps1.xml><?xml version="1.0" encoding="utf-8"?>
-<ds:datastoreItem xmlns:ds="http://schemas.openxmlformats.org/officeDocument/2006/customXml" ds:itemID="{79F5A6D6-99C2-FF44-A2F8-71E028175B47}">
+<ds:datastoreItem xmlns:ds="http://schemas.openxmlformats.org/officeDocument/2006/customXml" ds:itemID="{454C4662-D615-0F4D-A75E-4337A59C73FD}">
   <ds:schemaRefs>
     <ds:schemaRef ds:uri="http://schemas.openxmlformats.org/officeDocument/2006/bibliography"/>
   </ds:schemaRefs>

</xml_diff>